<commit_message>
2do Commit del Tp de reflection y genericos
</commit_message>
<xml_diff>
--- a/Capturas de pantalla.docx
+++ b/Capturas de pantalla.docx
@@ -13,30 +13,8 @@
         <w:rPr>
           <w:lang w:val="es-AR"/>
         </w:rPr>
-        <w:t xml:space="preserve">Capturas de pantalla: </w:t>
-      </w:r>
-      <w:proofErr w:type="spellStart"/>
-      <w:r>
-        <w:rPr>
-          <w:lang w:val="es-AR"/>
-        </w:rPr>
-        <w:t>Reflection</w:t>
-      </w:r>
-      <w:proofErr w:type="spellEnd"/>
-      <w:r>
-        <w:rPr>
-          <w:lang w:val="es-AR"/>
-        </w:rPr>
-        <w:t xml:space="preserve"> y </w:t>
-      </w:r>
-      <w:proofErr w:type="spellStart"/>
-      <w:r>
-        <w:rPr>
-          <w:lang w:val="es-AR"/>
-        </w:rPr>
-        <w:t>Genericos</w:t>
-      </w:r>
-      <w:proofErr w:type="spellEnd"/>
+        <w:t>Capturas de pantalla: Reflection y Genericos</w:t>
+      </w:r>
     </w:p>
     <w:p>
       <w:pPr>
@@ -51,6 +29,17 @@
         </w:rPr>
         <w:t>Link GitHub:</w:t>
       </w:r>
+      <w:r>
+        <w:t xml:space="preserve"> </w:t>
+      </w:r>
+      <w:r>
+        <w:rPr>
+          <w:lang w:val="es-AR"/>
+        </w:rPr>
+        <w:t>https://github.com/RussoLucas-Lab/TP_Reflection_y_Genericos</w:t>
+      </w:r>
+      <w:bookmarkStart w:id="0" w:name="_GoBack"/>
+      <w:bookmarkEnd w:id="0"/>
     </w:p>
     <w:p>
       <w:pPr>
@@ -136,7 +125,8 @@
       </w:pPr>
       <w:r>
         <w:rPr>
-          <w:lang w:val="es-AR"/>
+          <w:noProof/>
+          <w:lang w:eastAsia="es-ES"/>
         </w:rPr>
         <w:drawing>
           <wp:inline distT="0" distB="0" distL="0" distR="0" wp14:anchorId="607C2151" wp14:editId="037C2D97">
@@ -196,10 +186,10 @@
           <w:lang w:val="es-AR"/>
         </w:rPr>
       </w:pPr>
-      <w:bookmarkStart w:id="0" w:name="_GoBack"/>
-      <w:r>
-        <w:rPr>
-          <w:lang w:val="es-AR"/>
+      <w:r>
+        <w:rPr>
+          <w:noProof/>
+          <w:lang w:eastAsia="es-ES"/>
         </w:rPr>
         <w:drawing>
           <wp:inline distT="0" distB="0" distL="0" distR="0" wp14:anchorId="3CFE8239" wp14:editId="6F324C97">
@@ -237,7 +227,6 @@
           </wp:inline>
         </w:drawing>
       </w:r>
-      <w:bookmarkEnd w:id="0"/>
     </w:p>
     <w:sectPr>
       <w:headerReference w:type="default" r:id="rId9"/>
@@ -326,21 +315,12 @@
         <w:lang w:val="es-AR"/>
       </w:rPr>
     </w:pPr>
-    <w:proofErr w:type="spellStart"/>
     <w:r>
       <w:rPr>
         <w:b/>
         <w:lang w:val="es-AR"/>
       </w:rPr>
-      <w:t>Tup</w:t>
-    </w:r>
-    <w:proofErr w:type="spellEnd"/>
-    <w:r>
-      <w:rPr>
-        <w:b/>
-        <w:lang w:val="es-AR"/>
-      </w:rPr>
-      <w:t xml:space="preserve"> 2025</w:t>
+      <w:t>Tup 2025</w:t>
     </w:r>
   </w:p>
 </w:hdr>

</xml_diff>